<commit_message>
update install - qroq-sdk
</commit_message>
<xml_diff>
--- a/install instructions .docx
+++ b/install instructions .docx
@@ -51,18 +51,8 @@
           <w:bCs/>
           <w:lang w:val="en-US"/>
         </w:rPr>
-        <w:t xml:space="preserve">Client </w:t>
-      </w:r>
-      <w:proofErr w:type="gramStart"/>
-      <w:r>
-        <w:rPr>
-          <w:b/>
-          <w:bCs/>
-          <w:lang w:val="en-US"/>
-        </w:rPr>
-        <w:t>installs</w:t>
-      </w:r>
-      <w:proofErr w:type="gramEnd"/>
+        <w:t>Client installs</w:t>
+      </w:r>
       <w:r>
         <w:rPr>
           <w:b/>
@@ -123,13 +113,8 @@
       <w:proofErr w:type="spellEnd"/>
     </w:p>
     <w:p>
-      <w:proofErr w:type="spellStart"/>
-      <w:r>
-        <w:t>npm</w:t>
-      </w:r>
-      <w:proofErr w:type="spellEnd"/>
-      <w:r>
-        <w:t xml:space="preserve"> install react-leaflet</w:t>
+      <w:r>
+        <w:t>npm install react-leaflet</w:t>
       </w:r>
     </w:p>
     <w:p>
@@ -141,15 +126,7 @@
         <w:t>To run:</w:t>
       </w:r>
       <w:r>
-        <w:t xml:space="preserve"> </w:t>
-      </w:r>
-      <w:proofErr w:type="spellStart"/>
-      <w:r>
-        <w:t>npm</w:t>
-      </w:r>
-      <w:proofErr w:type="spellEnd"/>
-      <w:r>
-        <w:t xml:space="preserve"> start</w:t>
+        <w:t xml:space="preserve"> npm start</w:t>
       </w:r>
     </w:p>
     <w:p>
@@ -170,10 +147,31 @@
     <w:p>
       <w:pPr>
         <w:rPr>
-          <w:b/>
-          <w:bCs/>
-        </w:rPr>
-      </w:pPr>
+          <w:lang w:val="en-US"/>
+        </w:rPr>
+      </w:pPr>
+      <w:proofErr w:type="spellStart"/>
+      <w:r>
+        <w:rPr>
+          <w:lang w:val="en-US"/>
+        </w:rPr>
+        <w:t>npm</w:t>
+      </w:r>
+      <w:proofErr w:type="spellEnd"/>
+      <w:r>
+        <w:rPr>
+          <w:lang w:val="en-US"/>
+        </w:rPr>
+        <w:t xml:space="preserve"> install </w:t>
+      </w:r>
+      <w:proofErr w:type="spellStart"/>
+      <w:r>
+        <w:rPr>
+          <w:lang w:val="en-US"/>
+        </w:rPr>
+        <w:t>groq-sdk</w:t>
+      </w:r>
+      <w:proofErr w:type="spellEnd"/>
     </w:p>
     <w:p>
       <w:pPr>
@@ -448,7 +446,7 @@
         <w:kern w:val="2"/>
         <w:sz w:val="24"/>
         <w:szCs w:val="24"/>
-        <w:lang w:val="en-IL" w:eastAsia="en-US" w:bidi="he-IL"/>
+        <w:lang w:eastAsia="en-US" w:bidi="he-IL"/>
         <w14:ligatures w14:val="standardContextual"/>
       </w:rPr>
     </w:rPrDefault>
@@ -1042,6 +1040,7 @@
   <w:style w:type="character" w:default="1" w:styleId="DefaultParagraphFont">
     <w:name w:val="Default Paragraph Font"/>
     <w:uiPriority w:val="1"/>
+    <w:semiHidden/>
     <w:unhideWhenUsed/>
   </w:style>
   <w:style w:type="table" w:default="1" w:styleId="TableNormal">

</xml_diff>